<commit_message>
second commit in capstone
</commit_message>
<xml_diff>
--- a/sample remote editing.docx
+++ b/sample remote editing.docx
@@ -17,7 +17,6 @@
     </w:p>
     <w:p>
       <w:pPr>
-        <w:pStyle w:val="Normal"/>
         <w:rPr>
           <w:lang w:val="en-US"/>
         </w:rPr>
@@ -25,7 +24,6 @@
     </w:p>
     <w:p>
       <w:pPr>
-        <w:pStyle w:val="Normal"/>
         <w:rPr>
           <w:lang w:val="en-US"/>
         </w:rPr>
@@ -37,8 +35,35 @@
         <w:t xml:space="preserve">Ace zheridan </w:t>
       </w:r>
     </w:p>
+    <w:p>
+      <w:pPr>
+        <w:rPr>
+          <w:lang w:val="en-US"/>
+        </w:rPr>
+      </w:pPr>
+    </w:p>
+    <w:p>
+      <w:pPr>
+        <w:rPr>
+          <w:lang w:val="en-US"/>
+        </w:rPr>
+      </w:pPr>
+    </w:p>
+    <w:p>
+      <w:pPr>
+        <w:rPr>
+          <w:lang w:val="en-US"/>
+        </w:rPr>
+      </w:pPr>
+      <w:r>
+        <w:rPr>
+          <w:lang w:val="en-US"/>
+        </w:rPr>
+        <w:t>Ito yung documentation  sa master.</w:t>
+      </w:r>
+    </w:p>
     <w:sectPr>
-      <w:pgSz w:w="12240" w:h="15840" w:orient="portrait"/>
+      <w:pgSz w:w="12240" w:h="15840"/>
       <w:pgMar w:top="1440" w:right="1440" w:bottom="1440" w:left="1440" w:header="708" w:footer="708" w:gutter="0"/>
       <w:cols w:space="708"/>
       <w:docGrid w:linePitch="360"/>
@@ -52,7 +77,7 @@
   <w:docDefaults>
     <w:rPrDefault>
       <w:rPr>
-        <w:rFonts w:asciiTheme="minorHAnsi" w:hAnsiTheme="minorHAnsi" w:eastAsiaTheme="minorHAnsi" w:cstheme="minorBidi"/>
+        <w:rFonts w:asciiTheme="minorHAnsi" w:eastAsiaTheme="minorHAnsi" w:hAnsiTheme="minorHAnsi" w:cstheme="minorBidi"/>
         <w:kern w:val="2"/>
         <w:sz w:val="22"/>
         <w:szCs w:val="22"/>
@@ -69,14 +94,14 @@
   <w:latentStyles w:defLockedState="0" w:defUIPriority="99" w:defSemiHidden="0" w:defUnhideWhenUsed="0" w:defQFormat="0" w:count="376">
     <w:lsdException w:name="Normal" w:uiPriority="0" w:qFormat="1"/>
     <w:lsdException w:name="heading 1" w:uiPriority="9" w:qFormat="1"/>
-    <w:lsdException w:name="heading 2" w:uiPriority="9" w:semiHidden="1" w:unhideWhenUsed="1" w:qFormat="1"/>
-    <w:lsdException w:name="heading 3" w:uiPriority="9" w:semiHidden="1" w:unhideWhenUsed="1" w:qFormat="1"/>
-    <w:lsdException w:name="heading 4" w:uiPriority="9" w:semiHidden="1" w:unhideWhenUsed="1" w:qFormat="1"/>
-    <w:lsdException w:name="heading 5" w:uiPriority="9" w:semiHidden="1" w:unhideWhenUsed="1" w:qFormat="1"/>
-    <w:lsdException w:name="heading 6" w:uiPriority="9" w:semiHidden="1" w:unhideWhenUsed="1" w:qFormat="1"/>
-    <w:lsdException w:name="heading 7" w:uiPriority="9" w:semiHidden="1" w:unhideWhenUsed="1" w:qFormat="1"/>
-    <w:lsdException w:name="heading 8" w:uiPriority="9" w:semiHidden="1" w:unhideWhenUsed="1" w:qFormat="1"/>
-    <w:lsdException w:name="heading 9" w:uiPriority="9" w:semiHidden="1" w:unhideWhenUsed="1" w:qFormat="1"/>
+    <w:lsdException w:name="heading 2" w:semiHidden="1" w:uiPriority="9" w:unhideWhenUsed="1" w:qFormat="1"/>
+    <w:lsdException w:name="heading 3" w:semiHidden="1" w:uiPriority="9" w:unhideWhenUsed="1" w:qFormat="1"/>
+    <w:lsdException w:name="heading 4" w:semiHidden="1" w:uiPriority="9" w:unhideWhenUsed="1" w:qFormat="1"/>
+    <w:lsdException w:name="heading 5" w:semiHidden="1" w:uiPriority="9" w:unhideWhenUsed="1" w:qFormat="1"/>
+    <w:lsdException w:name="heading 6" w:semiHidden="1" w:uiPriority="9" w:unhideWhenUsed="1" w:qFormat="1"/>
+    <w:lsdException w:name="heading 7" w:semiHidden="1" w:uiPriority="9" w:unhideWhenUsed="1" w:qFormat="1"/>
+    <w:lsdException w:name="heading 8" w:semiHidden="1" w:uiPriority="9" w:unhideWhenUsed="1" w:qFormat="1"/>
+    <w:lsdException w:name="heading 9" w:semiHidden="1" w:uiPriority="9" w:unhideWhenUsed="1" w:qFormat="1"/>
     <w:lsdException w:name="index 1" w:semiHidden="1" w:unhideWhenUsed="1"/>
     <w:lsdException w:name="index 2" w:semiHidden="1" w:unhideWhenUsed="1"/>
     <w:lsdException w:name="index 3" w:semiHidden="1" w:unhideWhenUsed="1"/>
@@ -86,22 +111,22 @@
     <w:lsdException w:name="index 7" w:semiHidden="1" w:unhideWhenUsed="1"/>
     <w:lsdException w:name="index 8" w:semiHidden="1" w:unhideWhenUsed="1"/>
     <w:lsdException w:name="index 9" w:semiHidden="1" w:unhideWhenUsed="1"/>
-    <w:lsdException w:name="toc 1" w:uiPriority="39" w:semiHidden="1" w:unhideWhenUsed="1"/>
-    <w:lsdException w:name="toc 2" w:uiPriority="39" w:semiHidden="1" w:unhideWhenUsed="1"/>
-    <w:lsdException w:name="toc 3" w:uiPriority="39" w:semiHidden="1" w:unhideWhenUsed="1"/>
-    <w:lsdException w:name="toc 4" w:uiPriority="39" w:semiHidden="1" w:unhideWhenUsed="1"/>
-    <w:lsdException w:name="toc 5" w:uiPriority="39" w:semiHidden="1" w:unhideWhenUsed="1"/>
-    <w:lsdException w:name="toc 6" w:uiPriority="39" w:semiHidden="1" w:unhideWhenUsed="1"/>
-    <w:lsdException w:name="toc 7" w:uiPriority="39" w:semiHidden="1" w:unhideWhenUsed="1"/>
-    <w:lsdException w:name="toc 8" w:uiPriority="39" w:semiHidden="1" w:unhideWhenUsed="1"/>
-    <w:lsdException w:name="toc 9" w:uiPriority="39" w:semiHidden="1" w:unhideWhenUsed="1"/>
+    <w:lsdException w:name="toc 1" w:semiHidden="1" w:uiPriority="39" w:unhideWhenUsed="1"/>
+    <w:lsdException w:name="toc 2" w:semiHidden="1" w:uiPriority="39" w:unhideWhenUsed="1"/>
+    <w:lsdException w:name="toc 3" w:semiHidden="1" w:uiPriority="39" w:unhideWhenUsed="1"/>
+    <w:lsdException w:name="toc 4" w:semiHidden="1" w:uiPriority="39" w:unhideWhenUsed="1"/>
+    <w:lsdException w:name="toc 5" w:semiHidden="1" w:uiPriority="39" w:unhideWhenUsed="1"/>
+    <w:lsdException w:name="toc 6" w:semiHidden="1" w:uiPriority="39" w:unhideWhenUsed="1"/>
+    <w:lsdException w:name="toc 7" w:semiHidden="1" w:uiPriority="39" w:unhideWhenUsed="1"/>
+    <w:lsdException w:name="toc 8" w:semiHidden="1" w:uiPriority="39" w:unhideWhenUsed="1"/>
+    <w:lsdException w:name="toc 9" w:semiHidden="1" w:uiPriority="39" w:unhideWhenUsed="1"/>
     <w:lsdException w:name="Normal Indent" w:semiHidden="1" w:unhideWhenUsed="1"/>
     <w:lsdException w:name="footnote text" w:semiHidden="1" w:unhideWhenUsed="1"/>
     <w:lsdException w:name="annotation text" w:semiHidden="1" w:unhideWhenUsed="1"/>
     <w:lsdException w:name="header" w:semiHidden="1" w:unhideWhenUsed="1"/>
     <w:lsdException w:name="footer" w:semiHidden="1" w:unhideWhenUsed="1"/>
     <w:lsdException w:name="index heading" w:semiHidden="1" w:unhideWhenUsed="1"/>
-    <w:lsdException w:name="caption" w:uiPriority="35" w:semiHidden="1" w:unhideWhenUsed="1" w:qFormat="1"/>
+    <w:lsdException w:name="caption" w:semiHidden="1" w:uiPriority="35" w:unhideWhenUsed="1" w:qFormat="1"/>
     <w:lsdException w:name="table of figures" w:semiHidden="1" w:unhideWhenUsed="1"/>
     <w:lsdException w:name="envelope address" w:semiHidden="1" w:unhideWhenUsed="1"/>
     <w:lsdException w:name="envelope return" w:semiHidden="1" w:unhideWhenUsed="1"/>
@@ -132,7 +157,7 @@
     <w:lsdException w:name="Title" w:uiPriority="10" w:qFormat="1"/>
     <w:lsdException w:name="Closing" w:semiHidden="1" w:unhideWhenUsed="1"/>
     <w:lsdException w:name="Signature" w:semiHidden="1" w:unhideWhenUsed="1"/>
-    <w:lsdException w:name="Default Paragraph Font" w:uiPriority="1" w:semiHidden="1" w:unhideWhenUsed="1"/>
+    <w:lsdException w:name="Default Paragraph Font" w:semiHidden="1" w:uiPriority="1" w:unhideWhenUsed="1"/>
     <w:lsdException w:name="Body Text" w:semiHidden="1" w:unhideWhenUsed="1"/>
     <w:lsdException w:name="Body Text Indent" w:semiHidden="1" w:unhideWhenUsed="1"/>
     <w:lsdException w:name="List Continue" w:semiHidden="1" w:unhideWhenUsed="1"/>
@@ -332,8 +357,8 @@
     <w:lsdException w:name="Subtle Reference" w:uiPriority="31" w:qFormat="1"/>
     <w:lsdException w:name="Intense Reference" w:uiPriority="32" w:qFormat="1"/>
     <w:lsdException w:name="Book Title" w:uiPriority="33" w:qFormat="1"/>
-    <w:lsdException w:name="Bibliography" w:uiPriority="37" w:semiHidden="1" w:unhideWhenUsed="1"/>
-    <w:lsdException w:name="TOC Heading" w:uiPriority="39" w:semiHidden="1" w:unhideWhenUsed="1" w:qFormat="1"/>
+    <w:lsdException w:name="Bibliography" w:semiHidden="1" w:uiPriority="37" w:unhideWhenUsed="1"/>
+    <w:lsdException w:name="TOC Heading" w:semiHidden="1" w:uiPriority="39" w:unhideWhenUsed="1" w:qFormat="1"/>
     <w:lsdException w:name="Plain Table 1" w:uiPriority="41"/>
     <w:lsdException w:name="Plain Table 2" w:uiPriority="42"/>
     <w:lsdException w:name="Plain Table 3" w:uiPriority="43"/>
@@ -444,17 +469,17 @@
     <w:lsdException w:name="Unresolved Mention" w:semiHidden="1" w:unhideWhenUsed="1"/>
     <w:lsdException w:name="Smart Link" w:semiHidden="1" w:unhideWhenUsed="1"/>
   </w:latentStyles>
-  <w:style w:type="paragraph" w:styleId="Normal" w:default="1">
+  <w:style w:type="paragraph" w:default="1" w:styleId="Normal">
     <w:name w:val="Normal"/>
     <w:qFormat/>
   </w:style>
-  <w:style w:type="character" w:styleId="DefaultParagraphFont" w:default="1">
+  <w:style w:type="character" w:default="1" w:styleId="DefaultParagraphFont">
     <w:name w:val="Default Paragraph Font"/>
     <w:uiPriority w:val="1"/>
     <w:semiHidden/>
     <w:unhideWhenUsed/>
   </w:style>
-  <w:style w:type="table" w:styleId="TableNormal" w:default="1">
+  <w:style w:type="table" w:default="1" w:styleId="TableNormal">
     <w:name w:val="Normal Table"/>
     <w:uiPriority w:val="99"/>
     <w:semiHidden/>
@@ -469,7 +494,7 @@
       </w:tblCellMar>
     </w:tblPr>
   </w:style>
-  <w:style w:type="numbering" w:styleId="NoList" w:default="1">
+  <w:style w:type="numbering" w:default="1" w:styleId="NoList">
     <w:name w:val="No List"/>
     <w:uiPriority w:val="99"/>
     <w:semiHidden/>

</xml_diff>